<commit_message>
Complete all progress report 2.
</commit_message>
<xml_diff>
--- a/Report2/Progress2/CE-04 Git Insights.docx
+++ b/Report2/Progress2/CE-04 Git Insights.docx
@@ -97,11 +97,9 @@
       <w:r>
         <w:t xml:space="preserve"> </w:t>
       </w:r>
-      <w:proofErr w:type="spellStart"/>
       <w:r>
         <w:t>Project_APS_CE_Document</w:t>
       </w:r>
-      <w:proofErr w:type="spellEnd"/>
     </w:p>
     <w:p>
       <w:pPr>
@@ -117,10 +115,18 @@
       </w:pPr>
       <w:r>
         <w:drawing>
-          <wp:inline distT="0" distB="0" distL="0" distR="0" wp14:anchorId="151E5721" wp14:editId="345D0981">
-            <wp:extent cx="6016625" cy="2435225"/>
-            <wp:effectExtent l="0" t="0" r="3175" b="3175"/>
-            <wp:docPr id="1" name="Picture 1"/>
+          <wp:anchor distT="0" distB="0" distL="114300" distR="114300" simplePos="0" relativeHeight="251672576" behindDoc="0" locked="0" layoutInCell="1" allowOverlap="1" wp14:anchorId="34D0FA1D" wp14:editId="0EC2D59B">
+            <wp:simplePos x="0" y="0"/>
+            <wp:positionH relativeFrom="column">
+              <wp:posOffset>228600</wp:posOffset>
+            </wp:positionH>
+            <wp:positionV relativeFrom="paragraph">
+              <wp:posOffset>1270</wp:posOffset>
+            </wp:positionV>
+            <wp:extent cx="6016625" cy="2489835"/>
+            <wp:effectExtent l="0" t="0" r="3175" b="5715"/>
+            <wp:wrapTopAndBottom/>
+            <wp:docPr id="1" name="Picture 1" descr="A screenshot of a computer&#10;&#10;Description automatically generated with medium confidence"/>
             <wp:cNvGraphicFramePr>
               <a:graphicFrameLocks xmlns:a="http://schemas.openxmlformats.org/drawingml/2006/main" noChangeAspect="1"/>
             </wp:cNvGraphicFramePr>
@@ -128,11 +134,17 @@
               <a:graphicData uri="http://schemas.openxmlformats.org/drawingml/2006/picture">
                 <pic:pic xmlns:pic="http://schemas.openxmlformats.org/drawingml/2006/picture">
                   <pic:nvPicPr>
-                    <pic:cNvPr id="1" name=""/>
+                    <pic:cNvPr id="1" name="Picture 1" descr="A screenshot of a computer&#10;&#10;Description automatically generated with medium confidence"/>
                     <pic:cNvPicPr/>
                   </pic:nvPicPr>
                   <pic:blipFill>
-                    <a:blip r:embed="rId10"/>
+                    <a:blip r:embed="rId10" cstate="print">
+                      <a:extLst>
+                        <a:ext uri="{28A0092B-C50C-407E-A947-70E740481C1C}">
+                          <a14:useLocalDpi xmlns:a14="http://schemas.microsoft.com/office/drawing/2010/main" val="0"/>
+                        </a:ext>
+                      </a:extLst>
+                    </a:blip>
                     <a:stretch>
                       <a:fillRect/>
                     </a:stretch>
@@ -140,7 +152,7 @@
                   <pic:spPr>
                     <a:xfrm>
                       <a:off x="0" y="0"/>
-                      <a:ext cx="6016625" cy="2435225"/>
+                      <a:ext cx="6016625" cy="2489835"/>
                     </a:xfrm>
                     <a:prstGeom prst="rect">
                       <a:avLst/>
@@ -149,7 +161,7 @@
                 </pic:pic>
               </a:graphicData>
             </a:graphic>
-          </wp:inline>
+          </wp:anchor>
         </w:drawing>
       </w:r>
     </w:p>
@@ -167,10 +179,18 @@
       </w:pPr>
       <w:r>
         <w:drawing>
-          <wp:inline distT="0" distB="0" distL="0" distR="0" wp14:anchorId="67704128" wp14:editId="4A9DFB01">
-            <wp:extent cx="6016625" cy="2769235"/>
-            <wp:effectExtent l="0" t="0" r="3175" b="0"/>
-            <wp:docPr id="7" name="Picture 7" descr="A screenshot of a computer&#10;&#10;Description automatically generated with medium confidence"/>
+          <wp:anchor distT="0" distB="0" distL="114300" distR="114300" simplePos="0" relativeHeight="251673600" behindDoc="0" locked="0" layoutInCell="1" allowOverlap="1" wp14:anchorId="39911E2A" wp14:editId="26B475EF">
+            <wp:simplePos x="0" y="0"/>
+            <wp:positionH relativeFrom="column">
+              <wp:posOffset>228600</wp:posOffset>
+            </wp:positionH>
+            <wp:positionV relativeFrom="paragraph">
+              <wp:posOffset>1905</wp:posOffset>
+            </wp:positionV>
+            <wp:extent cx="6016625" cy="2682240"/>
+            <wp:effectExtent l="0" t="0" r="3175" b="3810"/>
+            <wp:wrapTopAndBottom/>
+            <wp:docPr id="2" name="Picture 2" descr="A screenshot of a computer&#10;&#10;Description automatically generated with medium confidence"/>
             <wp:cNvGraphicFramePr>
               <a:graphicFrameLocks xmlns:a="http://schemas.openxmlformats.org/drawingml/2006/main" noChangeAspect="1"/>
             </wp:cNvGraphicFramePr>
@@ -178,11 +198,17 @@
               <a:graphicData uri="http://schemas.openxmlformats.org/drawingml/2006/picture">
                 <pic:pic xmlns:pic="http://schemas.openxmlformats.org/drawingml/2006/picture">
                   <pic:nvPicPr>
-                    <pic:cNvPr id="7" name="Picture 7" descr="A screenshot of a computer&#10;&#10;Description automatically generated with medium confidence"/>
+                    <pic:cNvPr id="2" name="Picture 2" descr="A screenshot of a computer&#10;&#10;Description automatically generated with medium confidence"/>
                     <pic:cNvPicPr/>
                   </pic:nvPicPr>
                   <pic:blipFill>
-                    <a:blip r:embed="rId11"/>
+                    <a:blip r:embed="rId11" cstate="print">
+                      <a:extLst>
+                        <a:ext uri="{28A0092B-C50C-407E-A947-70E740481C1C}">
+                          <a14:useLocalDpi xmlns:a14="http://schemas.microsoft.com/office/drawing/2010/main" val="0"/>
+                        </a:ext>
+                      </a:extLst>
+                    </a:blip>
                     <a:stretch>
                       <a:fillRect/>
                     </a:stretch>
@@ -190,7 +216,7 @@
                   <pic:spPr>
                     <a:xfrm>
                       <a:off x="0" y="0"/>
-                      <a:ext cx="6016625" cy="2769235"/>
+                      <a:ext cx="6016625" cy="2682240"/>
                     </a:xfrm>
                     <a:prstGeom prst="rect">
                       <a:avLst/>
@@ -199,7 +225,7 @@
                 </pic:pic>
               </a:graphicData>
             </a:graphic>
-          </wp:inline>
+          </wp:anchor>
         </w:drawing>
       </w:r>
     </w:p>
@@ -218,20 +244,19 @@
         <w:pStyle w:val="Heading3"/>
       </w:pPr>
       <w:r>
-        <w:lastRenderedPageBreak/>
         <w:drawing>
-          <wp:anchor distT="0" distB="0" distL="114300" distR="114300" simplePos="0" relativeHeight="251670528" behindDoc="0" locked="0" layoutInCell="1" allowOverlap="1" wp14:anchorId="4B8134F5" wp14:editId="367950F4">
+          <wp:anchor distT="0" distB="0" distL="114300" distR="114300" simplePos="0" relativeHeight="251674624" behindDoc="0" locked="0" layoutInCell="1" allowOverlap="1" wp14:anchorId="67960623" wp14:editId="20EBA60C">
             <wp:simplePos x="0" y="0"/>
             <wp:positionH relativeFrom="column">
-              <wp:posOffset>234950</wp:posOffset>
+              <wp:posOffset>228600</wp:posOffset>
             </wp:positionH>
             <wp:positionV relativeFrom="paragraph">
-              <wp:posOffset>358140</wp:posOffset>
+              <wp:posOffset>365760</wp:posOffset>
             </wp:positionV>
-            <wp:extent cx="6016625" cy="1381125"/>
-            <wp:effectExtent l="0" t="0" r="3175" b="9525"/>
+            <wp:extent cx="6016625" cy="2535555"/>
+            <wp:effectExtent l="0" t="0" r="3175" b="0"/>
             <wp:wrapTopAndBottom/>
-            <wp:docPr id="9" name="Picture 9" descr="Graphical user interface, text, application&#10;&#10;Description automatically generated"/>
+            <wp:docPr id="3" name="Picture 3" descr="A screenshot of a computer&#10;&#10;Description automatically generated"/>
             <wp:cNvGraphicFramePr>
               <a:graphicFrameLocks xmlns:a="http://schemas.openxmlformats.org/drawingml/2006/main" noChangeAspect="1"/>
             </wp:cNvGraphicFramePr>
@@ -239,7 +264,7 @@
               <a:graphicData uri="http://schemas.openxmlformats.org/drawingml/2006/picture">
                 <pic:pic xmlns:pic="http://schemas.openxmlformats.org/drawingml/2006/picture">
                   <pic:nvPicPr>
-                    <pic:cNvPr id="9" name="Picture 9" descr="Graphical user interface, text, application&#10;&#10;Description automatically generated"/>
+                    <pic:cNvPr id="3" name="Picture 3" descr="A screenshot of a computer&#10;&#10;Description automatically generated"/>
                     <pic:cNvPicPr/>
                   </pic:nvPicPr>
                   <pic:blipFill>
@@ -257,7 +282,7 @@
                   <pic:spPr>
                     <a:xfrm>
                       <a:off x="0" y="0"/>
-                      <a:ext cx="6016625" cy="1381125"/>
+                      <a:ext cx="6016625" cy="2535555"/>
                     </a:xfrm>
                     <a:prstGeom prst="rect">
                       <a:avLst/>
@@ -282,36 +307,30 @@
         <w:t>Repo 2</w:t>
       </w:r>
       <w:r>
-        <w:t xml:space="preserve"> </w:t>
+        <w:t xml:space="preserve"> Project_APS_CE_DEV</w:t>
       </w:r>
-      <w:proofErr w:type="spellStart"/>
-      <w:r>
-        <w:t>Project_APS_CE_DEV</w:t>
-      </w:r>
-      <w:proofErr w:type="spellEnd"/>
     </w:p>
     <w:p>
       <w:pPr>
         <w:pStyle w:val="Heading3"/>
+      </w:pPr>
+      <w:r>
         <w:rPr>
-          <w:rFonts w:hint="cs"/>
           <w:cs/>
         </w:rPr>
-      </w:pPr>
-      <w:r>
         <w:drawing>
-          <wp:anchor distT="0" distB="0" distL="114300" distR="114300" simplePos="0" relativeHeight="251671552" behindDoc="0" locked="0" layoutInCell="1" allowOverlap="1" wp14:anchorId="6584D59E" wp14:editId="5A3D9CCC">
+          <wp:anchor distT="0" distB="0" distL="114300" distR="114300" simplePos="0" relativeHeight="251675648" behindDoc="1" locked="0" layoutInCell="1" allowOverlap="1" wp14:anchorId="7B9E0416" wp14:editId="38142853">
             <wp:simplePos x="0" y="0"/>
             <wp:positionH relativeFrom="column">
-              <wp:posOffset>228600</wp:posOffset>
+              <wp:posOffset>234950</wp:posOffset>
             </wp:positionH>
             <wp:positionV relativeFrom="paragraph">
-              <wp:posOffset>287655</wp:posOffset>
+              <wp:posOffset>394335</wp:posOffset>
             </wp:positionV>
-            <wp:extent cx="6016625" cy="2498090"/>
-            <wp:effectExtent l="0" t="0" r="3175" b="0"/>
+            <wp:extent cx="6016625" cy="2470785"/>
+            <wp:effectExtent l="0" t="0" r="3175" b="5715"/>
             <wp:wrapTopAndBottom/>
-            <wp:docPr id="10" name="Picture 10"/>
+            <wp:docPr id="4" name="Picture 4" descr="A screenshot of a computer&#10;&#10;Description automatically generated with medium confidence"/>
             <wp:cNvGraphicFramePr>
               <a:graphicFrameLocks xmlns:a="http://schemas.openxmlformats.org/drawingml/2006/main" noChangeAspect="1"/>
             </wp:cNvGraphicFramePr>
@@ -319,7 +338,7 @@
               <a:graphicData uri="http://schemas.openxmlformats.org/drawingml/2006/picture">
                 <pic:pic xmlns:pic="http://schemas.openxmlformats.org/drawingml/2006/picture">
                   <pic:nvPicPr>
-                    <pic:cNvPr id="1" name=""/>
+                    <pic:cNvPr id="4" name="Picture 4" descr="A screenshot of a computer&#10;&#10;Description automatically generated with medium confidence"/>
                     <pic:cNvPicPr/>
                   </pic:nvPicPr>
                   <pic:blipFill>
@@ -337,7 +356,7 @@
                   <pic:spPr>
                     <a:xfrm>
                       <a:off x="0" y="0"/>
-                      <a:ext cx="6016625" cy="2498090"/>
+                      <a:ext cx="6016625" cy="2470785"/>
                     </a:xfrm>
                     <a:prstGeom prst="rect">
                       <a:avLst/>
@@ -355,6 +374,14 @@
     </w:p>
     <w:p>
       <w:pPr>
+        <w:rPr>
+          <w:rFonts w:hint="cs"/>
+          <w:cs/>
+        </w:rPr>
+      </w:pPr>
+    </w:p>
+    <w:p>
+      <w:pPr>
         <w:pStyle w:val="Heading3"/>
       </w:pPr>
       <w:r>
@@ -366,11 +393,12 @@
         <w:ind w:left="360"/>
       </w:pPr>
       <w:r>
+        <w:lastRenderedPageBreak/>
         <w:drawing>
-          <wp:inline distT="0" distB="0" distL="0" distR="0" wp14:anchorId="34B9056F" wp14:editId="63F2ECE2">
-            <wp:extent cx="6016625" cy="2828290"/>
+          <wp:inline distT="0" distB="0" distL="0" distR="0" wp14:anchorId="7AABF2FE" wp14:editId="2B91484C">
+            <wp:extent cx="6016625" cy="2788285"/>
             <wp:effectExtent l="0" t="0" r="3175" b="0"/>
-            <wp:docPr id="11" name="Picture 11" descr="A screenshot of a computer&#10;&#10;Description automatically generated with medium confidence"/>
+            <wp:docPr id="5" name="Picture 5" descr="A screenshot of a computer&#10;&#10;Description automatically generated with medium confidence"/>
             <wp:cNvGraphicFramePr>
               <a:graphicFrameLocks xmlns:a="http://schemas.openxmlformats.org/drawingml/2006/main" noChangeAspect="1"/>
             </wp:cNvGraphicFramePr>
@@ -378,7 +406,7 @@
               <a:graphicData uri="http://schemas.openxmlformats.org/drawingml/2006/picture">
                 <pic:pic xmlns:pic="http://schemas.openxmlformats.org/drawingml/2006/picture">
                   <pic:nvPicPr>
-                    <pic:cNvPr id="11" name="Picture 11" descr="A screenshot of a computer&#10;&#10;Description automatically generated with medium confidence"/>
+                    <pic:cNvPr id="5" name="Picture 5" descr="A screenshot of a computer&#10;&#10;Description automatically generated with medium confidence"/>
                     <pic:cNvPicPr/>
                   </pic:nvPicPr>
                   <pic:blipFill>
@@ -390,7 +418,7 @@
                   <pic:spPr>
                     <a:xfrm>
                       <a:off x="0" y="0"/>
-                      <a:ext cx="6016625" cy="2828290"/>
+                      <a:ext cx="6016625" cy="2788285"/>
                     </a:xfrm>
                     <a:prstGeom prst="rect">
                       <a:avLst/>
@@ -408,7 +436,6 @@
         <w:pStyle w:val="Heading3"/>
       </w:pPr>
       <w:r>
-        <w:lastRenderedPageBreak/>
         <w:t>Commit Messages</w:t>
       </w:r>
     </w:p>
@@ -422,10 +449,18 @@
       </w:pPr>
       <w:r>
         <w:drawing>
-          <wp:inline distT="0" distB="0" distL="0" distR="0" wp14:anchorId="2C301BD0" wp14:editId="31164EB1">
-            <wp:extent cx="6016625" cy="1345565"/>
-            <wp:effectExtent l="0" t="0" r="3175" b="6985"/>
-            <wp:docPr id="13" name="Picture 13" descr="Graphical user interface, application&#10;&#10;Description automatically generated"/>
+          <wp:anchor distT="0" distB="0" distL="114300" distR="114300" simplePos="0" relativeHeight="251676672" behindDoc="0" locked="0" layoutInCell="1" allowOverlap="1" wp14:anchorId="21CB1D9A" wp14:editId="11DC67D5">
+            <wp:simplePos x="0" y="0"/>
+            <wp:positionH relativeFrom="column">
+              <wp:posOffset>228600</wp:posOffset>
+            </wp:positionH>
+            <wp:positionV relativeFrom="paragraph">
+              <wp:posOffset>3175</wp:posOffset>
+            </wp:positionV>
+            <wp:extent cx="6016625" cy="1358900"/>
+            <wp:effectExtent l="0" t="0" r="3175" b="0"/>
+            <wp:wrapTopAndBottom/>
+            <wp:docPr id="6" name="Picture 6" descr="Graphical user interface, application&#10;&#10;Description automatically generated"/>
             <wp:cNvGraphicFramePr>
               <a:graphicFrameLocks xmlns:a="http://schemas.openxmlformats.org/drawingml/2006/main" noChangeAspect="1"/>
             </wp:cNvGraphicFramePr>
@@ -433,11 +468,17 @@
               <a:graphicData uri="http://schemas.openxmlformats.org/drawingml/2006/picture">
                 <pic:pic xmlns:pic="http://schemas.openxmlformats.org/drawingml/2006/picture">
                   <pic:nvPicPr>
-                    <pic:cNvPr id="13" name="Picture 13" descr="Graphical user interface, application&#10;&#10;Description automatically generated"/>
+                    <pic:cNvPr id="6" name="Picture 6" descr="Graphical user interface, application&#10;&#10;Description automatically generated"/>
                     <pic:cNvPicPr/>
                   </pic:nvPicPr>
                   <pic:blipFill>
-                    <a:blip r:embed="rId15"/>
+                    <a:blip r:embed="rId15" cstate="print">
+                      <a:extLst>
+                        <a:ext uri="{28A0092B-C50C-407E-A947-70E740481C1C}">
+                          <a14:useLocalDpi xmlns:a14="http://schemas.microsoft.com/office/drawing/2010/main" val="0"/>
+                        </a:ext>
+                      </a:extLst>
+                    </a:blip>
                     <a:stretch>
                       <a:fillRect/>
                     </a:stretch>
@@ -445,7 +486,7 @@
                   <pic:spPr>
                     <a:xfrm>
                       <a:off x="0" y="0"/>
-                      <a:ext cx="6016625" cy="1345565"/>
+                      <a:ext cx="6016625" cy="1358900"/>
                     </a:xfrm>
                     <a:prstGeom prst="rect">
                       <a:avLst/>
@@ -454,7 +495,7 @@
                 </pic:pic>
               </a:graphicData>
             </a:graphic>
-          </wp:inline>
+          </wp:anchor>
         </w:drawing>
       </w:r>
     </w:p>
@@ -1863,6 +1904,7 @@
     <w:rsid w:val="00087F03"/>
     <w:rsid w:val="002D5DCD"/>
     <w:rsid w:val="0054345F"/>
+    <w:rsid w:val="00872A38"/>
     <w:rsid w:val="00950D81"/>
     <w:rsid w:val="00953F5D"/>
     <w:rsid w:val="00962484"/>
@@ -2635,15 +2677,6 @@
 </file>
 
 <file path=customXml/item1.xml><?xml version="1.0" encoding="utf-8"?>
-<?mso-contentType ?>
-<FormTemplates xmlns="http://schemas.microsoft.com/sharepoint/v3/contenttype/forms">
-  <Display>DocumentLibraryForm</Display>
-  <Edit>DocumentLibraryForm</Edit>
-  <New>DocumentLibraryForm</New>
-</FormTemplates>
-</file>
-
-<file path=customXml/item2.xml><?xml version="1.0" encoding="utf-8"?>
 <p:properties xmlns:p="http://schemas.microsoft.com/office/2006/metadata/properties" xmlns:xsi="http://www.w3.org/2001/XMLSchema-instance" xmlns:pc="http://schemas.microsoft.com/office/infopath/2007/PartnerControls">
   <documentManagement>
     <TaxCatchAll xmlns="7cc98989-72c3-446c-ae77-edbe8b0d3d4f" xsi:nil="true"/>
@@ -2652,6 +2685,15 @@
     </lcf76f155ced4ddcb4097134ff3c332f>
   </documentManagement>
 </p:properties>
+</file>
+
+<file path=customXml/item2.xml><?xml version="1.0" encoding="utf-8"?>
+<?mso-contentType ?>
+<FormTemplates xmlns="http://schemas.microsoft.com/sharepoint/v3/contenttype/forms">
+  <Display>DocumentLibraryForm</Display>
+  <Edit>DocumentLibraryForm</Edit>
+  <New>DocumentLibraryForm</New>
+</FormTemplates>
 </file>
 
 <file path=customXml/item3.xml><?xml version="1.0" encoding="utf-8"?>
@@ -2846,20 +2888,20 @@
 </file>
 
 <file path=customXml/itemProps1.xml><?xml version="1.0" encoding="utf-8"?>
-<ds:datastoreItem xmlns:ds="http://schemas.openxmlformats.org/officeDocument/2006/customXml" ds:itemID="{EE20C0BC-7DE5-4F7A-8B77-34EDCADDBDDF}">
-  <ds:schemaRefs>
-    <ds:schemaRef ds:uri="http://schemas.microsoft.com/sharepoint/v3/contenttype/forms"/>
-  </ds:schemaRefs>
-</ds:datastoreItem>
-</file>
-
-<file path=customXml/itemProps2.xml><?xml version="1.0" encoding="utf-8"?>
 <ds:datastoreItem xmlns:ds="http://schemas.openxmlformats.org/officeDocument/2006/customXml" ds:itemID="{CF6C7B6E-D565-4068-8C0D-6DB1020E83D5}">
   <ds:schemaRefs>
     <ds:schemaRef ds:uri="http://schemas.microsoft.com/office/2006/metadata/properties"/>
     <ds:schemaRef ds:uri="http://schemas.microsoft.com/office/infopath/2007/PartnerControls"/>
     <ds:schemaRef ds:uri="7cc98989-72c3-446c-ae77-edbe8b0d3d4f"/>
     <ds:schemaRef ds:uri="68b1a8ec-1e8e-42ad-b7ec-0f1faacbbc5d"/>
+  </ds:schemaRefs>
+</ds:datastoreItem>
+</file>
+
+<file path=customXml/itemProps2.xml><?xml version="1.0" encoding="utf-8"?>
+<ds:datastoreItem xmlns:ds="http://schemas.openxmlformats.org/officeDocument/2006/customXml" ds:itemID="{EE20C0BC-7DE5-4F7A-8B77-34EDCADDBDDF}">
+  <ds:schemaRefs>
+    <ds:schemaRef ds:uri="http://schemas.microsoft.com/sharepoint/v3/contenttype/forms"/>
   </ds:schemaRefs>
 </ds:datastoreItem>
 </file>

</xml_diff>